<commit_message>
late at night. Me is tired. but most of the pathConstructor setup is done. Now need to actually implement search alg.
</commit_message>
<xml_diff>
--- a/Data/Current User Characteristics.docx
+++ b/Data/Current User Characteristics.docx
@@ -300,7 +300,6 @@
       </w:r>
     </w:p>
     <w:p>
-      <w:bookmarkStart w:id="0" w:name="_GoBack"/>
       <w:r>
         <w:rPr>
           <w:i/>
@@ -310,7 +309,6 @@
       <w:r>
         <w:t xml:space="preserve"> </w:t>
       </w:r>
-      <w:bookmarkEnd w:id="0"/>
       <w:r>
         <w:t xml:space="preserve">We might want to list any other characteristics as “nice to haves” in the presentation, unless they are so beneficial to the machine that we should include them in the demo itself. </w:t>
       </w:r>
@@ -332,27 +330,41 @@
     <w:tbl>
       <w:tblPr>
         <w:tblStyle w:val="TableGrid"/>
-        <w:tblW w:w="7708" w:type="dxa"/>
+        <w:tblW w:w="8417" w:type="dxa"/>
         <w:tblLook w:val="04A0" w:firstRow="1" w:lastRow="0" w:firstColumn="1" w:lastColumn="0" w:noHBand="0" w:noVBand="1"/>
       </w:tblPr>
       <w:tblGrid>
-        <w:gridCol w:w="802"/>
-        <w:gridCol w:w="6906"/>
+        <w:gridCol w:w="787"/>
+        <w:gridCol w:w="1007"/>
+        <w:gridCol w:w="6623"/>
       </w:tblGrid>
       <w:tr>
-        <w:tc>
-          <w:tcPr>
-            <w:tcW w:w="802" w:type="dxa"/>
-          </w:tcPr>
-          <w:p>
-            <w:r>
-              <w:t>Code</w:t>
-            </w:r>
-          </w:p>
-        </w:tc>
-        <w:tc>
-          <w:tcPr>
-            <w:tcW w:w="6906" w:type="dxa"/>
+        <w:trPr>
+          <w:trHeight w:val="268"/>
+        </w:trPr>
+        <w:tc>
+          <w:tcPr>
+            <w:tcW w:w="787" w:type="dxa"/>
+          </w:tcPr>
+          <w:p>
+            <w:r>
+              <w:t>Class</w:t>
+            </w:r>
+          </w:p>
+        </w:tc>
+        <w:tc>
+          <w:tcPr>
+            <w:tcW w:w="1007" w:type="dxa"/>
+          </w:tcPr>
+          <w:p>
+            <w:r>
+              <w:t>Category</w:t>
+            </w:r>
+          </w:p>
+        </w:tc>
+        <w:tc>
+          <w:tcPr>
+            <w:tcW w:w="6623" w:type="dxa"/>
           </w:tcPr>
           <w:p>
             <w:r>
@@ -362,9 +374,12 @@
         </w:tc>
       </w:tr>
       <w:tr>
-        <w:tc>
-          <w:tcPr>
-            <w:tcW w:w="802" w:type="dxa"/>
+        <w:trPr>
+          <w:trHeight w:val="268"/>
+        </w:trPr>
+        <w:tc>
+          <w:tcPr>
+            <w:tcW w:w="787" w:type="dxa"/>
           </w:tcPr>
           <w:p>
             <w:r>
@@ -374,7 +389,17 @@
         </w:tc>
         <w:tc>
           <w:tcPr>
-            <w:tcW w:w="6906" w:type="dxa"/>
+            <w:tcW w:w="1007" w:type="dxa"/>
+          </w:tcPr>
+          <w:p>
+            <w:r>
+              <w:t>0</w:t>
+            </w:r>
+          </w:p>
+        </w:tc>
+        <w:tc>
+          <w:tcPr>
+            <w:tcW w:w="6623" w:type="dxa"/>
           </w:tcPr>
           <w:p>
             <w:r>
@@ -384,9 +409,22 @@
         </w:tc>
       </w:tr>
       <w:tr>
-        <w:tc>
-          <w:tcPr>
-            <w:tcW w:w="802" w:type="dxa"/>
+        <w:trPr>
+          <w:trHeight w:val="268"/>
+        </w:trPr>
+        <w:tc>
+          <w:tcPr>
+            <w:tcW w:w="787" w:type="dxa"/>
+          </w:tcPr>
+          <w:p>
+            <w:r>
+              <w:t>0</w:t>
+            </w:r>
+          </w:p>
+        </w:tc>
+        <w:tc>
+          <w:tcPr>
+            <w:tcW w:w="1007" w:type="dxa"/>
           </w:tcPr>
           <w:p>
             <w:r>
@@ -396,7 +434,7 @@
         </w:tc>
         <w:tc>
           <w:tcPr>
-            <w:tcW w:w="6906" w:type="dxa"/>
+            <w:tcW w:w="6623" w:type="dxa"/>
           </w:tcPr>
           <w:p>
             <w:r>
@@ -406,9 +444,22 @@
         </w:tc>
       </w:tr>
       <w:tr>
-        <w:tc>
-          <w:tcPr>
-            <w:tcW w:w="802" w:type="dxa"/>
+        <w:trPr>
+          <w:trHeight w:val="537"/>
+        </w:trPr>
+        <w:tc>
+          <w:tcPr>
+            <w:tcW w:w="787" w:type="dxa"/>
+          </w:tcPr>
+          <w:p>
+            <w:r>
+              <w:t>1</w:t>
+            </w:r>
+          </w:p>
+        </w:tc>
+        <w:tc>
+          <w:tcPr>
+            <w:tcW w:w="1007" w:type="dxa"/>
           </w:tcPr>
           <w:p>
             <w:r>
@@ -418,7 +469,7 @@
         </w:tc>
         <w:tc>
           <w:tcPr>
-            <w:tcW w:w="6906" w:type="dxa"/>
+            <w:tcW w:w="6623" w:type="dxa"/>
           </w:tcPr>
           <w:p>
             <w:r>
@@ -428,9 +479,22 @@
         </w:tc>
       </w:tr>
       <w:tr>
-        <w:tc>
-          <w:tcPr>
-            <w:tcW w:w="802" w:type="dxa"/>
+        <w:trPr>
+          <w:trHeight w:val="268"/>
+        </w:trPr>
+        <w:tc>
+          <w:tcPr>
+            <w:tcW w:w="787" w:type="dxa"/>
+          </w:tcPr>
+          <w:p>
+            <w:r>
+              <w:t>1</w:t>
+            </w:r>
+          </w:p>
+        </w:tc>
+        <w:tc>
+          <w:tcPr>
+            <w:tcW w:w="1007" w:type="dxa"/>
           </w:tcPr>
           <w:p>
             <w:r>
@@ -440,7 +504,7 @@
         </w:tc>
         <w:tc>
           <w:tcPr>
-            <w:tcW w:w="6906" w:type="dxa"/>
+            <w:tcW w:w="6623" w:type="dxa"/>
           </w:tcPr>
           <w:p>
             <w:r>
@@ -450,9 +514,22 @@
         </w:tc>
       </w:tr>
       <w:tr>
-        <w:tc>
-          <w:tcPr>
-            <w:tcW w:w="802" w:type="dxa"/>
+        <w:trPr>
+          <w:trHeight w:val="268"/>
+        </w:trPr>
+        <w:tc>
+          <w:tcPr>
+            <w:tcW w:w="787" w:type="dxa"/>
+          </w:tcPr>
+          <w:p>
+            <w:r>
+              <w:t>1</w:t>
+            </w:r>
+          </w:p>
+        </w:tc>
+        <w:tc>
+          <w:tcPr>
+            <w:tcW w:w="1007" w:type="dxa"/>
           </w:tcPr>
           <w:p>
             <w:r>
@@ -462,7 +539,7 @@
         </w:tc>
         <w:tc>
           <w:tcPr>
-            <w:tcW w:w="6906" w:type="dxa"/>
+            <w:tcW w:w="6623" w:type="dxa"/>
           </w:tcPr>
           <w:p>
             <w:r>
@@ -472,9 +549,22 @@
         </w:tc>
       </w:tr>
       <w:tr>
-        <w:tc>
-          <w:tcPr>
-            <w:tcW w:w="802" w:type="dxa"/>
+        <w:trPr>
+          <w:trHeight w:val="268"/>
+        </w:trPr>
+        <w:tc>
+          <w:tcPr>
+            <w:tcW w:w="787" w:type="dxa"/>
+          </w:tcPr>
+          <w:p>
+            <w:r>
+              <w:t>2</w:t>
+            </w:r>
+          </w:p>
+        </w:tc>
+        <w:tc>
+          <w:tcPr>
+            <w:tcW w:w="1007" w:type="dxa"/>
           </w:tcPr>
           <w:p>
             <w:r>
@@ -484,7 +574,7 @@
         </w:tc>
         <w:tc>
           <w:tcPr>
-            <w:tcW w:w="6906" w:type="dxa"/>
+            <w:tcW w:w="6623" w:type="dxa"/>
           </w:tcPr>
           <w:p>
             <w:r>
@@ -494,9 +584,22 @@
         </w:tc>
       </w:tr>
       <w:tr>
-        <w:tc>
-          <w:tcPr>
-            <w:tcW w:w="802" w:type="dxa"/>
+        <w:trPr>
+          <w:trHeight w:val="268"/>
+        </w:trPr>
+        <w:tc>
+          <w:tcPr>
+            <w:tcW w:w="787" w:type="dxa"/>
+          </w:tcPr>
+          <w:p>
+            <w:r>
+              <w:t>1</w:t>
+            </w:r>
+          </w:p>
+        </w:tc>
+        <w:tc>
+          <w:tcPr>
+            <w:tcW w:w="1007" w:type="dxa"/>
           </w:tcPr>
           <w:p>
             <w:r>
@@ -506,7 +609,7 @@
         </w:tc>
         <w:tc>
           <w:tcPr>
-            <w:tcW w:w="6906" w:type="dxa"/>
+            <w:tcW w:w="6623" w:type="dxa"/>
           </w:tcPr>
           <w:p>
             <w:r>
@@ -516,9 +619,22 @@
         </w:tc>
       </w:tr>
       <w:tr>
-        <w:tc>
-          <w:tcPr>
-            <w:tcW w:w="802" w:type="dxa"/>
+        <w:trPr>
+          <w:trHeight w:val="268"/>
+        </w:trPr>
+        <w:tc>
+          <w:tcPr>
+            <w:tcW w:w="787" w:type="dxa"/>
+          </w:tcPr>
+          <w:p>
+            <w:r>
+              <w:t>1</w:t>
+            </w:r>
+          </w:p>
+        </w:tc>
+        <w:tc>
+          <w:tcPr>
+            <w:tcW w:w="1007" w:type="dxa"/>
           </w:tcPr>
           <w:p>
             <w:r>
@@ -528,7 +644,7 @@
         </w:tc>
         <w:tc>
           <w:tcPr>
-            <w:tcW w:w="6906" w:type="dxa"/>
+            <w:tcW w:w="6623" w:type="dxa"/>
           </w:tcPr>
           <w:p>
             <w:r>
@@ -538,9 +654,22 @@
         </w:tc>
       </w:tr>
       <w:tr>
-        <w:tc>
-          <w:tcPr>
-            <w:tcW w:w="802" w:type="dxa"/>
+        <w:trPr>
+          <w:trHeight w:val="268"/>
+        </w:trPr>
+        <w:tc>
+          <w:tcPr>
+            <w:tcW w:w="787" w:type="dxa"/>
+          </w:tcPr>
+          <w:p>
+            <w:r>
+              <w:t>2</w:t>
+            </w:r>
+          </w:p>
+        </w:tc>
+        <w:tc>
+          <w:tcPr>
+            <w:tcW w:w="1007" w:type="dxa"/>
           </w:tcPr>
           <w:p>
             <w:r>
@@ -550,7 +679,7 @@
         </w:tc>
         <w:tc>
           <w:tcPr>
-            <w:tcW w:w="6906" w:type="dxa"/>
+            <w:tcW w:w="6623" w:type="dxa"/>
           </w:tcPr>
           <w:p>
             <w:r>
@@ -560,9 +689,22 @@
         </w:tc>
       </w:tr>
       <w:tr>
-        <w:tc>
-          <w:tcPr>
-            <w:tcW w:w="802" w:type="dxa"/>
+        <w:trPr>
+          <w:trHeight w:val="268"/>
+        </w:trPr>
+        <w:tc>
+          <w:tcPr>
+            <w:tcW w:w="787" w:type="dxa"/>
+          </w:tcPr>
+          <w:p>
+            <w:r>
+              <w:t>2</w:t>
+            </w:r>
+          </w:p>
+        </w:tc>
+        <w:tc>
+          <w:tcPr>
+            <w:tcW w:w="1007" w:type="dxa"/>
           </w:tcPr>
           <w:p>
             <w:r>
@@ -572,7 +714,7 @@
         </w:tc>
         <w:tc>
           <w:tcPr>
-            <w:tcW w:w="6906" w:type="dxa"/>
+            <w:tcW w:w="6623" w:type="dxa"/>
           </w:tcPr>
           <w:p>
             <w:r>
@@ -582,9 +724,22 @@
         </w:tc>
       </w:tr>
       <w:tr>
-        <w:tc>
-          <w:tcPr>
-            <w:tcW w:w="802" w:type="dxa"/>
+        <w:trPr>
+          <w:trHeight w:val="268"/>
+        </w:trPr>
+        <w:tc>
+          <w:tcPr>
+            <w:tcW w:w="787" w:type="dxa"/>
+          </w:tcPr>
+          <w:p>
+            <w:r>
+              <w:t>2</w:t>
+            </w:r>
+          </w:p>
+        </w:tc>
+        <w:tc>
+          <w:tcPr>
+            <w:tcW w:w="1007" w:type="dxa"/>
           </w:tcPr>
           <w:p>
             <w:r>
@@ -594,7 +749,7 @@
         </w:tc>
         <w:tc>
           <w:tcPr>
-            <w:tcW w:w="6906" w:type="dxa"/>
+            <w:tcW w:w="6623" w:type="dxa"/>
           </w:tcPr>
           <w:p>
             <w:r>
@@ -604,9 +759,22 @@
         </w:tc>
       </w:tr>
       <w:tr>
-        <w:tc>
-          <w:tcPr>
-            <w:tcW w:w="802" w:type="dxa"/>
+        <w:trPr>
+          <w:trHeight w:val="268"/>
+        </w:trPr>
+        <w:tc>
+          <w:tcPr>
+            <w:tcW w:w="787" w:type="dxa"/>
+          </w:tcPr>
+          <w:p>
+            <w:r>
+              <w:t>2</w:t>
+            </w:r>
+          </w:p>
+        </w:tc>
+        <w:tc>
+          <w:tcPr>
+            <w:tcW w:w="1007" w:type="dxa"/>
           </w:tcPr>
           <w:p>
             <w:r>
@@ -616,7 +784,7 @@
         </w:tc>
         <w:tc>
           <w:tcPr>
-            <w:tcW w:w="6906" w:type="dxa"/>
+            <w:tcW w:w="6623" w:type="dxa"/>
           </w:tcPr>
           <w:p>
             <w:r>
@@ -626,9 +794,22 @@
         </w:tc>
       </w:tr>
       <w:tr>
-        <w:tc>
-          <w:tcPr>
-            <w:tcW w:w="802" w:type="dxa"/>
+        <w:trPr>
+          <w:trHeight w:val="268"/>
+        </w:trPr>
+        <w:tc>
+          <w:tcPr>
+            <w:tcW w:w="787" w:type="dxa"/>
+          </w:tcPr>
+          <w:p>
+            <w:r>
+              <w:t>2</w:t>
+            </w:r>
+          </w:p>
+        </w:tc>
+        <w:tc>
+          <w:tcPr>
+            <w:tcW w:w="1007" w:type="dxa"/>
           </w:tcPr>
           <w:p>
             <w:r>
@@ -638,7 +819,7 @@
         </w:tc>
         <w:tc>
           <w:tcPr>
-            <w:tcW w:w="6906" w:type="dxa"/>
+            <w:tcW w:w="6623" w:type="dxa"/>
           </w:tcPr>
           <w:p>
             <w:r>
@@ -648,9 +829,22 @@
         </w:tc>
       </w:tr>
       <w:tr>
-        <w:tc>
-          <w:tcPr>
-            <w:tcW w:w="802" w:type="dxa"/>
+        <w:trPr>
+          <w:trHeight w:val="268"/>
+        </w:trPr>
+        <w:tc>
+          <w:tcPr>
+            <w:tcW w:w="787" w:type="dxa"/>
+          </w:tcPr>
+          <w:p>
+            <w:r>
+              <w:t>2</w:t>
+            </w:r>
+          </w:p>
+        </w:tc>
+        <w:tc>
+          <w:tcPr>
+            <w:tcW w:w="1007" w:type="dxa"/>
           </w:tcPr>
           <w:p>
             <w:r>
@@ -660,7 +854,7 @@
         </w:tc>
         <w:tc>
           <w:tcPr>
-            <w:tcW w:w="6906" w:type="dxa"/>
+            <w:tcW w:w="6623" w:type="dxa"/>
           </w:tcPr>
           <w:p>
             <w:r>
@@ -670,9 +864,22 @@
         </w:tc>
       </w:tr>
       <w:tr>
-        <w:tc>
-          <w:tcPr>
-            <w:tcW w:w="802" w:type="dxa"/>
+        <w:trPr>
+          <w:trHeight w:val="268"/>
+        </w:trPr>
+        <w:tc>
+          <w:tcPr>
+            <w:tcW w:w="787" w:type="dxa"/>
+          </w:tcPr>
+          <w:p>
+            <w:r>
+              <w:t>3</w:t>
+            </w:r>
+          </w:p>
+        </w:tc>
+        <w:tc>
+          <w:tcPr>
+            <w:tcW w:w="1007" w:type="dxa"/>
           </w:tcPr>
           <w:p>
             <w:r>
@@ -682,7 +889,7 @@
         </w:tc>
         <w:tc>
           <w:tcPr>
-            <w:tcW w:w="6906" w:type="dxa"/>
+            <w:tcW w:w="6623" w:type="dxa"/>
           </w:tcPr>
           <w:p>
             <w:r>
@@ -692,9 +899,22 @@
         </w:tc>
       </w:tr>
       <w:tr>
-        <w:tc>
-          <w:tcPr>
-            <w:tcW w:w="802" w:type="dxa"/>
+        <w:trPr>
+          <w:trHeight w:val="268"/>
+        </w:trPr>
+        <w:tc>
+          <w:tcPr>
+            <w:tcW w:w="787" w:type="dxa"/>
+          </w:tcPr>
+          <w:p>
+            <w:r>
+              <w:t>3</w:t>
+            </w:r>
+          </w:p>
+        </w:tc>
+        <w:tc>
+          <w:tcPr>
+            <w:tcW w:w="1007" w:type="dxa"/>
           </w:tcPr>
           <w:p>
             <w:r>
@@ -704,19 +924,35 @@
         </w:tc>
         <w:tc>
           <w:tcPr>
-            <w:tcW w:w="6906" w:type="dxa"/>
+            <w:tcW w:w="6623" w:type="dxa"/>
           </w:tcPr>
           <w:p>
             <w:r>
               <w:t>Restroom/Water Fountain</w:t>
             </w:r>
-          </w:p>
-        </w:tc>
-      </w:tr>
-      <w:tr>
-        <w:tc>
-          <w:tcPr>
-            <w:tcW w:w="802" w:type="dxa"/>
+            <w:r>
+              <w:t>/Health</w:t>
+            </w:r>
+          </w:p>
+        </w:tc>
+      </w:tr>
+      <w:tr>
+        <w:trPr>
+          <w:trHeight w:val="268"/>
+        </w:trPr>
+        <w:tc>
+          <w:tcPr>
+            <w:tcW w:w="787" w:type="dxa"/>
+          </w:tcPr>
+          <w:p>
+            <w:r>
+              <w:t>3</w:t>
+            </w:r>
+          </w:p>
+        </w:tc>
+        <w:tc>
+          <w:tcPr>
+            <w:tcW w:w="1007" w:type="dxa"/>
           </w:tcPr>
           <w:p>
             <w:r>
@@ -726,7 +962,7 @@
         </w:tc>
         <w:tc>
           <w:tcPr>
-            <w:tcW w:w="6906" w:type="dxa"/>
+            <w:tcW w:w="6623" w:type="dxa"/>
           </w:tcPr>
           <w:p>
             <w:r>
@@ -736,9 +972,22 @@
         </w:tc>
       </w:tr>
       <w:tr>
-        <w:tc>
-          <w:tcPr>
-            <w:tcW w:w="802" w:type="dxa"/>
+        <w:trPr>
+          <w:trHeight w:val="268"/>
+        </w:trPr>
+        <w:tc>
+          <w:tcPr>
+            <w:tcW w:w="787" w:type="dxa"/>
+          </w:tcPr>
+          <w:p>
+            <w:r>
+              <w:t>3</w:t>
+            </w:r>
+          </w:p>
+        </w:tc>
+        <w:tc>
+          <w:tcPr>
+            <w:tcW w:w="1007" w:type="dxa"/>
           </w:tcPr>
           <w:p>
             <w:r>
@@ -748,7 +997,7 @@
         </w:tc>
         <w:tc>
           <w:tcPr>
-            <w:tcW w:w="6906" w:type="dxa"/>
+            <w:tcW w:w="6623" w:type="dxa"/>
           </w:tcPr>
           <w:p>
             <w:r>
@@ -758,9 +1007,22 @@
         </w:tc>
       </w:tr>
       <w:tr>
-        <w:tc>
-          <w:tcPr>
-            <w:tcW w:w="802" w:type="dxa"/>
+        <w:trPr>
+          <w:trHeight w:val="268"/>
+        </w:trPr>
+        <w:tc>
+          <w:tcPr>
+            <w:tcW w:w="787" w:type="dxa"/>
+          </w:tcPr>
+          <w:p>
+            <w:r>
+              <w:t>2</w:t>
+            </w:r>
+          </w:p>
+        </w:tc>
+        <w:tc>
+          <w:tcPr>
+            <w:tcW w:w="1007" w:type="dxa"/>
           </w:tcPr>
           <w:p>
             <w:r>
@@ -770,7 +1032,145 @@
         </w:tc>
         <w:tc>
           <w:tcPr>
-            <w:tcW w:w="6906" w:type="dxa"/>
+            <w:tcW w:w="6623" w:type="dxa"/>
+          </w:tcPr>
+          <w:p>
+            <w:r>
+              <w:t>Spiritual Rejuvenation Center</w:t>
+            </w:r>
+          </w:p>
+        </w:tc>
+      </w:tr>
+      <w:tr>
+        <w:trPr>
+          <w:trHeight w:val="268"/>
+        </w:trPr>
+        <w:tc>
+          <w:tcPr>
+            <w:tcW w:w="787" w:type="dxa"/>
+          </w:tcPr>
+          <w:p>
+            <w:r>
+              <w:t>2</w:t>
+            </w:r>
+          </w:p>
+        </w:tc>
+        <w:tc>
+          <w:tcPr>
+            <w:tcW w:w="1007" w:type="dxa"/>
+          </w:tcPr>
+          <w:p>
+            <w:r>
+              <w:t>19</w:t>
+            </w:r>
+          </w:p>
+        </w:tc>
+        <w:tc>
+          <w:tcPr>
+            <w:tcW w:w="6623" w:type="dxa"/>
+          </w:tcPr>
+          <w:p>
+            <w:r>
+              <w:t>Luggage Cart</w:t>
+            </w:r>
+          </w:p>
+        </w:tc>
+      </w:tr>
+      <w:tr>
+        <w:trPr>
+          <w:trHeight w:val="268"/>
+        </w:trPr>
+        <w:tc>
+          <w:tcPr>
+            <w:tcW w:w="787" w:type="dxa"/>
+          </w:tcPr>
+          <w:p>
+            <w:r>
+              <w:t>3</w:t>
+            </w:r>
+          </w:p>
+        </w:tc>
+        <w:tc>
+          <w:tcPr>
+            <w:tcW w:w="1007" w:type="dxa"/>
+          </w:tcPr>
+          <w:p>
+            <w:r>
+              <w:t>20</w:t>
+            </w:r>
+          </w:p>
+        </w:tc>
+        <w:tc>
+          <w:tcPr>
+            <w:tcW w:w="6623" w:type="dxa"/>
+          </w:tcPr>
+          <w:p>
+            <w:r>
+              <w:t>Telephones</w:t>
+            </w:r>
+          </w:p>
+        </w:tc>
+      </w:tr>
+      <w:tr>
+        <w:trPr>
+          <w:trHeight w:val="268"/>
+        </w:trPr>
+        <w:tc>
+          <w:tcPr>
+            <w:tcW w:w="787" w:type="dxa"/>
+          </w:tcPr>
+          <w:p>
+            <w:r>
+              <w:t>1</w:t>
+            </w:r>
+          </w:p>
+        </w:tc>
+        <w:tc>
+          <w:tcPr>
+            <w:tcW w:w="1007" w:type="dxa"/>
+          </w:tcPr>
+          <w:p>
+            <w:r>
+              <w:t>21</w:t>
+            </w:r>
+            <w:bookmarkStart w:id="0" w:name="_GoBack"/>
+            <w:bookmarkEnd w:id="0"/>
+          </w:p>
+        </w:tc>
+        <w:tc>
+          <w:tcPr>
+            <w:tcW w:w="6623" w:type="dxa"/>
+          </w:tcPr>
+          <w:p>
+            <w:r>
+              <w:t>Vending</w:t>
+            </w:r>
+          </w:p>
+        </w:tc>
+      </w:tr>
+      <w:tr>
+        <w:trPr>
+          <w:trHeight w:val="268"/>
+        </w:trPr>
+        <w:tc>
+          <w:tcPr>
+            <w:tcW w:w="787" w:type="dxa"/>
+          </w:tcPr>
+          <w:p/>
+        </w:tc>
+        <w:tc>
+          <w:tcPr>
+            <w:tcW w:w="1007" w:type="dxa"/>
+          </w:tcPr>
+          <w:p>
+            <w:r>
+              <w:t>xxx</w:t>
+            </w:r>
+          </w:p>
+        </w:tc>
+        <w:tc>
+          <w:tcPr>
+            <w:tcW w:w="6623" w:type="dxa"/>
           </w:tcPr>
           <w:p>
             <w:pPr>
@@ -780,32 +1180,10 @@
             </w:pPr>
             <w:r>
               <w:rPr>
-                <w:b/>
                 <w:i/>
               </w:rPr>
-              <w:t>Ride Share areas</w:t>
-            </w:r>
-          </w:p>
-        </w:tc>
-      </w:tr>
-      <w:tr>
-        <w:tc>
-          <w:tcPr>
-            <w:tcW w:w="802" w:type="dxa"/>
-          </w:tcPr>
-          <w:p/>
-        </w:tc>
-        <w:tc>
-          <w:tcPr>
-            <w:tcW w:w="6906" w:type="dxa"/>
-          </w:tcPr>
-          <w:p>
-            <w:pPr>
-              <w:rPr>
-                <w:b/>
-                <w:i/>
-              </w:rPr>
-            </w:pPr>
+              <w:t>add any more (like ride share areas)</w:t>
+            </w:r>
           </w:p>
         </w:tc>
       </w:tr>

</xml_diff>

<commit_message>
Functional phase 1! Remaining: generate paths and pick the best one.
</commit_message>
<xml_diff>
--- a/Data/Current User Characteristics.docx
+++ b/Data/Current User Characteristics.docx
@@ -32,11 +32,9 @@
           <w:numId w:val="1"/>
         </w:numPr>
       </w:pPr>
-      <w:proofErr w:type="spellStart"/>
       <w:r>
         <w:t>UserID</w:t>
       </w:r>
-      <w:proofErr w:type="spellEnd"/>
     </w:p>
     <w:p>
       <w:pPr>
@@ -70,11 +68,9 @@
           <w:numId w:val="1"/>
         </w:numPr>
       </w:pPr>
-      <w:proofErr w:type="spellStart"/>
       <w:r>
         <w:t>UserName</w:t>
       </w:r>
-      <w:proofErr w:type="spellEnd"/>
     </w:p>
     <w:p>
       <w:pPr>
@@ -108,11 +104,9 @@
           <w:numId w:val="1"/>
         </w:numPr>
       </w:pPr>
-      <w:proofErr w:type="spellStart"/>
       <w:r>
         <w:t>travelType</w:t>
       </w:r>
-      <w:proofErr w:type="spellEnd"/>
     </w:p>
     <w:p>
       <w:pPr>
@@ -134,11 +128,9 @@
           <w:numId w:val="1"/>
         </w:numPr>
       </w:pPr>
-      <w:proofErr w:type="spellStart"/>
       <w:r>
         <w:t>preferredCategoryCodes</w:t>
       </w:r>
-      <w:proofErr w:type="spellEnd"/>
     </w:p>
     <w:p>
       <w:pPr>
@@ -152,15 +144,7 @@
         <w:t xml:space="preserve">A list of Categories of Places the user prefers. For example, the list </w:t>
       </w:r>
       <w:r>
-        <w:t>[3</w:t>
-      </w:r>
-      <w:proofErr w:type="gramStart"/>
-      <w:r>
-        <w:t>,5,9,10</w:t>
-      </w:r>
-      <w:proofErr w:type="gramEnd"/>
-      <w:r>
-        <w:t>] would represent [Casual-side restaurant, convenience store, ATM, and Child Play Area] based on the codes in the table below.</w:t>
+        <w:t>[3,5,9,10] would represent [Casual-side restaurant, convenience store, ATM, and Child Play Area] based on the codes in the table below.</w:t>
       </w:r>
     </w:p>
     <w:p>
@@ -171,11 +155,9 @@
           <w:numId w:val="1"/>
         </w:numPr>
       </w:pPr>
-      <w:proofErr w:type="spellStart"/>
       <w:r>
         <w:t>preferredFoodCodes</w:t>
       </w:r>
-      <w:proofErr w:type="spellEnd"/>
     </w:p>
     <w:p>
       <w:pPr>
@@ -197,11 +179,9 @@
           <w:numId w:val="1"/>
         </w:numPr>
       </w:pPr>
-      <w:proofErr w:type="spellStart"/>
       <w:r>
         <w:t>preferredProductCodes</w:t>
       </w:r>
-      <w:proofErr w:type="spellEnd"/>
     </w:p>
     <w:p>
       <w:pPr>
@@ -223,11 +203,9 @@
           <w:numId w:val="1"/>
         </w:numPr>
       </w:pPr>
-      <w:proofErr w:type="spellStart"/>
       <w:r>
         <w:t>topAmenities</w:t>
       </w:r>
-      <w:proofErr w:type="spellEnd"/>
     </w:p>
     <w:p>
       <w:pPr>
@@ -238,15 +216,7 @@
         </w:numPr>
       </w:pPr>
       <w:r>
-        <w:t>A list of items that the user is likely to purchase at an airport. The options for this list should be the same as the amenities that we have data for at the airport. For instance, “water” is a variable of each Place at the airport, stating if that Place has water or not. Therefore, water should be an option for “</w:t>
-      </w:r>
-      <w:proofErr w:type="spellStart"/>
-      <w:r>
-        <w:t>topAmenities</w:t>
-      </w:r>
-      <w:proofErr w:type="spellEnd"/>
-      <w:r>
-        <w:t xml:space="preserve">”. </w:t>
+        <w:t xml:space="preserve">A list of items that the user is likely to purchase at an airport. The options for this list should be the same as the amenities that we have data for at the airport. For instance, “water” is a variable of each Place at the airport, stating if that Place has water or not. Therefore, water should be an option for “topAmenities”. </w:t>
       </w:r>
     </w:p>
     <w:p>
@@ -257,11 +227,9 @@
           <w:numId w:val="1"/>
         </w:numPr>
       </w:pPr>
-      <w:proofErr w:type="spellStart"/>
       <w:r>
         <w:t>airlineStatus</w:t>
       </w:r>
-      <w:proofErr w:type="spellEnd"/>
     </w:p>
     <w:p>
       <w:pPr>
@@ -1133,56 +1101,87 @@
             <w:r>
               <w:t>21</w:t>
             </w:r>
+          </w:p>
+        </w:tc>
+        <w:tc>
+          <w:tcPr>
+            <w:tcW w:w="6623" w:type="dxa"/>
+          </w:tcPr>
+          <w:p>
+            <w:r>
+              <w:t>Vending</w:t>
+            </w:r>
+          </w:p>
+        </w:tc>
+      </w:tr>
+      <w:tr>
+        <w:trPr>
+          <w:trHeight w:val="268"/>
+        </w:trPr>
+        <w:tc>
+          <w:tcPr>
+            <w:tcW w:w="787" w:type="dxa"/>
+          </w:tcPr>
+          <w:p>
+            <w:r>
+              <w:t>3</w:t>
+            </w:r>
+          </w:p>
+        </w:tc>
+        <w:tc>
+          <w:tcPr>
+            <w:tcW w:w="1007" w:type="dxa"/>
+          </w:tcPr>
+          <w:p>
+            <w:r>
+              <w:t>22</w:t>
+            </w:r>
+          </w:p>
+        </w:tc>
+        <w:tc>
+          <w:tcPr>
+            <w:tcW w:w="6623" w:type="dxa"/>
+          </w:tcPr>
+          <w:p>
+            <w:r>
+              <w:t>Ride Share Areas</w:t>
+            </w:r>
+          </w:p>
+        </w:tc>
+      </w:tr>
+      <w:tr>
+        <w:trPr>
+          <w:trHeight w:val="268"/>
+        </w:trPr>
+        <w:tc>
+          <w:tcPr>
+            <w:tcW w:w="787" w:type="dxa"/>
+          </w:tcPr>
+          <w:p>
+            <w:r>
+              <w:t>2</w:t>
+            </w:r>
             <w:bookmarkStart w:id="0" w:name="_GoBack"/>
             <w:bookmarkEnd w:id="0"/>
           </w:p>
         </w:tc>
         <w:tc>
           <w:tcPr>
+            <w:tcW w:w="1007" w:type="dxa"/>
+          </w:tcPr>
+          <w:p>
+            <w:r>
+              <w:t>23</w:t>
+            </w:r>
+          </w:p>
+        </w:tc>
+        <w:tc>
+          <w:tcPr>
             <w:tcW w:w="6623" w:type="dxa"/>
           </w:tcPr>
           <w:p>
             <w:r>
-              <w:t>Vending</w:t>
-            </w:r>
-          </w:p>
-        </w:tc>
-      </w:tr>
-      <w:tr>
-        <w:trPr>
-          <w:trHeight w:val="268"/>
-        </w:trPr>
-        <w:tc>
-          <w:tcPr>
-            <w:tcW w:w="787" w:type="dxa"/>
-          </w:tcPr>
-          <w:p/>
-        </w:tc>
-        <w:tc>
-          <w:tcPr>
-            <w:tcW w:w="1007" w:type="dxa"/>
-          </w:tcPr>
-          <w:p>
-            <w:r>
-              <w:t>xxx</w:t>
-            </w:r>
-          </w:p>
-        </w:tc>
-        <w:tc>
-          <w:tcPr>
-            <w:tcW w:w="6623" w:type="dxa"/>
-          </w:tcPr>
-          <w:p>
-            <w:pPr>
-              <w:rPr>
-                <w:i/>
-              </w:rPr>
-            </w:pPr>
-            <w:r>
-              <w:rPr>
-                <w:i/>
-              </w:rPr>
-              <w:t>add any more (like ride share areas)</w:t>
+              <w:t>Free Wireless</w:t>
             </w:r>
           </w:p>
         </w:tc>
@@ -1602,21 +1601,12 @@
                 <w:color w:val="000000"/>
               </w:rPr>
             </w:pPr>
-            <w:proofErr w:type="spellStart"/>
-            <w:r>
-              <w:rPr>
-                <w:rFonts w:ascii="Calibri" w:eastAsia="Times New Roman" w:hAnsi="Calibri" w:cs="Times New Roman"/>
-                <w:color w:val="000000"/>
-              </w:rPr>
-              <w:t>Coffe</w:t>
-            </w:r>
-            <w:proofErr w:type="spellEnd"/>
-            <w:r>
-              <w:rPr>
-                <w:rFonts w:ascii="Calibri" w:eastAsia="Times New Roman" w:hAnsi="Calibri" w:cs="Times New Roman"/>
-                <w:color w:val="000000"/>
-              </w:rPr>
-              <w:t xml:space="preserve"> and Tea</w:t>
+            <w:r>
+              <w:rPr>
+                <w:rFonts w:ascii="Calibri" w:eastAsia="Times New Roman" w:hAnsi="Calibri" w:cs="Times New Roman"/>
+                <w:color w:val="000000"/>
+              </w:rPr>
+              <w:t>Coffe and Tea</w:t>
             </w:r>
           </w:p>
         </w:tc>
@@ -2120,23 +2110,7 @@
                 <w:rFonts w:ascii="Calibri" w:eastAsia="Times New Roman" w:hAnsi="Calibri" w:cs="Times New Roman"/>
                 <w:color w:val="000000"/>
               </w:rPr>
-              <w:t xml:space="preserve">Latin American and Mexican and Tex </w:t>
-            </w:r>
-            <w:proofErr w:type="spellStart"/>
-            <w:r>
-              <w:rPr>
-                <w:rFonts w:ascii="Calibri" w:eastAsia="Times New Roman" w:hAnsi="Calibri" w:cs="Times New Roman"/>
-                <w:color w:val="000000"/>
-              </w:rPr>
-              <w:t>Mex</w:t>
-            </w:r>
-            <w:proofErr w:type="spellEnd"/>
-            <w:r>
-              <w:rPr>
-                <w:rFonts w:ascii="Calibri" w:eastAsia="Times New Roman" w:hAnsi="Calibri" w:cs="Times New Roman"/>
-                <w:color w:val="000000"/>
-              </w:rPr>
-              <w:t xml:space="preserve"> and Southwestern and Tapas and Small Plates</w:t>
+              <w:t>Latin American and Mexican and Tex Mex and Southwestern and Tapas and Small Plates</w:t>
             </w:r>
           </w:p>
         </w:tc>

</xml_diff>